<commit_message>
Implementacion y muestra de pantalla del puntaje de usuario y computador
</commit_message>
<xml_diff>
--- a/juego/JUEGO DE PIEDRA PAPEL O TIJERA.docx
+++ b/juego/JUEGO DE PIEDRA PAPEL O TIJERA.docx
@@ -219,6 +219,228 @@
                     <a:xfrm>
                       <a:off x="0" y="0"/>
                       <a:ext cx="4133850" cy="4162425"/>
+                    </a:xfrm>
+                    <a:prstGeom prst="rect">
+                      <a:avLst/>
+                    </a:prstGeom>
+                  </pic:spPr>
+                </pic:pic>
+              </a:graphicData>
+            </a:graphic>
+          </wp:inline>
+        </w:drawing>
+      </w:r>
+    </w:p>
+    <w:p>
+      <w:pPr>
+        <w:jc w:val="both"/>
+        <w:rPr>
+          <w:lang w:val="es-ES"/>
+        </w:rPr>
+      </w:pPr>
+    </w:p>
+    <w:p>
+      <w:pPr>
+        <w:jc w:val="both"/>
+        <w:rPr>
+          <w:lang w:val="es-ES"/>
+        </w:rPr>
+      </w:pPr>
+      <w:r>
+        <w:rPr>
+          <w:lang w:val="es-ES"/>
+        </w:rPr>
+        <w:lastRenderedPageBreak/>
+        <w:t>Segunda prueba muestra de puntajes:</w:t>
+      </w:r>
+    </w:p>
+    <w:p>
+      <w:pPr>
+        <w:jc w:val="both"/>
+        <w:rPr>
+          <w:lang w:val="es-ES"/>
+        </w:rPr>
+      </w:pPr>
+      <w:r>
+        <w:rPr>
+          <w:noProof/>
+        </w:rPr>
+        <w:drawing>
+          <wp:inline distT="0" distB="0" distL="0" distR="0" wp14:anchorId="52CD69D0" wp14:editId="392E74A8">
+            <wp:extent cx="4162425" cy="3867150"/>
+            <wp:effectExtent l="0" t="0" r="9525" b="0"/>
+            <wp:docPr id="5" name="Imagen 5"/>
+            <wp:cNvGraphicFramePr>
+              <a:graphicFrameLocks xmlns:a="http://schemas.openxmlformats.org/drawingml/2006/main" noChangeAspect="1"/>
+            </wp:cNvGraphicFramePr>
+            <a:graphic xmlns:a="http://schemas.openxmlformats.org/drawingml/2006/main">
+              <a:graphicData uri="http://schemas.openxmlformats.org/drawingml/2006/picture">
+                <pic:pic xmlns:pic="http://schemas.openxmlformats.org/drawingml/2006/picture">
+                  <pic:nvPicPr>
+                    <pic:cNvPr id="1" name=""/>
+                    <pic:cNvPicPr/>
+                  </pic:nvPicPr>
+                  <pic:blipFill>
+                    <a:blip r:embed="rId8"/>
+                    <a:stretch>
+                      <a:fillRect/>
+                    </a:stretch>
+                  </pic:blipFill>
+                  <pic:spPr>
+                    <a:xfrm>
+                      <a:off x="0" y="0"/>
+                      <a:ext cx="4162425" cy="3867150"/>
+                    </a:xfrm>
+                    <a:prstGeom prst="rect">
+                      <a:avLst/>
+                    </a:prstGeom>
+                  </pic:spPr>
+                </pic:pic>
+              </a:graphicData>
+            </a:graphic>
+          </wp:inline>
+        </w:drawing>
+      </w:r>
+      <w:r>
+        <w:rPr>
+          <w:lang w:val="es-ES"/>
+        </w:rPr>
+        <w:t xml:space="preserve"> </w:t>
+      </w:r>
+    </w:p>
+    <w:p>
+      <w:pPr>
+        <w:jc w:val="both"/>
+        <w:rPr>
+          <w:lang w:val="es-ES"/>
+        </w:rPr>
+      </w:pPr>
+      <w:r>
+        <w:rPr>
+          <w:noProof/>
+        </w:rPr>
+        <w:drawing>
+          <wp:inline distT="0" distB="0" distL="0" distR="0" wp14:anchorId="65DE48A9" wp14:editId="5CC59374">
+            <wp:extent cx="4381500" cy="4505325"/>
+            <wp:effectExtent l="0" t="0" r="0" b="9525"/>
+            <wp:docPr id="6" name="Imagen 6"/>
+            <wp:cNvGraphicFramePr>
+              <a:graphicFrameLocks xmlns:a="http://schemas.openxmlformats.org/drawingml/2006/main" noChangeAspect="1"/>
+            </wp:cNvGraphicFramePr>
+            <a:graphic xmlns:a="http://schemas.openxmlformats.org/drawingml/2006/main">
+              <a:graphicData uri="http://schemas.openxmlformats.org/drawingml/2006/picture">
+                <pic:pic xmlns:pic="http://schemas.openxmlformats.org/drawingml/2006/picture">
+                  <pic:nvPicPr>
+                    <pic:cNvPr id="1" name=""/>
+                    <pic:cNvPicPr/>
+                  </pic:nvPicPr>
+                  <pic:blipFill>
+                    <a:blip r:embed="rId9"/>
+                    <a:stretch>
+                      <a:fillRect/>
+                    </a:stretch>
+                  </pic:blipFill>
+                  <pic:spPr>
+                    <a:xfrm>
+                      <a:off x="0" y="0"/>
+                      <a:ext cx="4381500" cy="4505325"/>
+                    </a:xfrm>
+                    <a:prstGeom prst="rect">
+                      <a:avLst/>
+                    </a:prstGeom>
+                  </pic:spPr>
+                </pic:pic>
+              </a:graphicData>
+            </a:graphic>
+          </wp:inline>
+        </w:drawing>
+      </w:r>
+    </w:p>
+    <w:p>
+      <w:pPr>
+        <w:jc w:val="both"/>
+        <w:rPr>
+          <w:lang w:val="es-ES"/>
+        </w:rPr>
+      </w:pPr>
+      <w:r>
+        <w:rPr>
+          <w:noProof/>
+        </w:rPr>
+        <w:lastRenderedPageBreak/>
+        <w:drawing>
+          <wp:inline distT="0" distB="0" distL="0" distR="0" wp14:anchorId="7B33EE15" wp14:editId="298E6E7C">
+            <wp:extent cx="3952875" cy="4143375"/>
+            <wp:effectExtent l="0" t="0" r="9525" b="9525"/>
+            <wp:docPr id="7" name="Imagen 7"/>
+            <wp:cNvGraphicFramePr>
+              <a:graphicFrameLocks xmlns:a="http://schemas.openxmlformats.org/drawingml/2006/main" noChangeAspect="1"/>
+            </wp:cNvGraphicFramePr>
+            <a:graphic xmlns:a="http://schemas.openxmlformats.org/drawingml/2006/main">
+              <a:graphicData uri="http://schemas.openxmlformats.org/drawingml/2006/picture">
+                <pic:pic xmlns:pic="http://schemas.openxmlformats.org/drawingml/2006/picture">
+                  <pic:nvPicPr>
+                    <pic:cNvPr id="1" name=""/>
+                    <pic:cNvPicPr/>
+                  </pic:nvPicPr>
+                  <pic:blipFill>
+                    <a:blip r:embed="rId10"/>
+                    <a:stretch>
+                      <a:fillRect/>
+                    </a:stretch>
+                  </pic:blipFill>
+                  <pic:spPr>
+                    <a:xfrm>
+                      <a:off x="0" y="0"/>
+                      <a:ext cx="3952875" cy="4143375"/>
+                    </a:xfrm>
+                    <a:prstGeom prst="rect">
+                      <a:avLst/>
+                    </a:prstGeom>
+                  </pic:spPr>
+                </pic:pic>
+              </a:graphicData>
+            </a:graphic>
+          </wp:inline>
+        </w:drawing>
+      </w:r>
+    </w:p>
+    <w:p>
+      <w:pPr>
+        <w:jc w:val="both"/>
+        <w:rPr>
+          <w:lang w:val="es-ES"/>
+        </w:rPr>
+      </w:pPr>
+      <w:r>
+        <w:rPr>
+          <w:noProof/>
+        </w:rPr>
+        <w:drawing>
+          <wp:inline distT="0" distB="0" distL="0" distR="0" wp14:anchorId="5B88EB97" wp14:editId="2DB6A37A">
+            <wp:extent cx="4333875" cy="4552950"/>
+            <wp:effectExtent l="0" t="0" r="9525" b="0"/>
+            <wp:docPr id="8" name="Imagen 8"/>
+            <wp:cNvGraphicFramePr>
+              <a:graphicFrameLocks xmlns:a="http://schemas.openxmlformats.org/drawingml/2006/main" noChangeAspect="1"/>
+            </wp:cNvGraphicFramePr>
+            <a:graphic xmlns:a="http://schemas.openxmlformats.org/drawingml/2006/main">
+              <a:graphicData uri="http://schemas.openxmlformats.org/drawingml/2006/picture">
+                <pic:pic xmlns:pic="http://schemas.openxmlformats.org/drawingml/2006/picture">
+                  <pic:nvPicPr>
+                    <pic:cNvPr id="1" name=""/>
+                    <pic:cNvPicPr/>
+                  </pic:nvPicPr>
+                  <pic:blipFill>
+                    <a:blip r:embed="rId11"/>
+                    <a:stretch>
+                      <a:fillRect/>
+                    </a:stretch>
+                  </pic:blipFill>
+                  <pic:spPr>
+                    <a:xfrm>
+                      <a:off x="0" y="0"/>
+                      <a:ext cx="4333875" cy="4552950"/>
                     </a:xfrm>
                     <a:prstGeom prst="rect">
                       <a:avLst/>

</xml_diff>

<commit_message>
Implementacion del mensaje quien gano la partida y el boton NUEVA PARTIDA
</commit_message>
<xml_diff>
--- a/juego/JUEGO DE PIEDRA PAPEL O TIJERA.docx
+++ b/juego/JUEGO DE PIEDRA PAPEL O TIJERA.docx
@@ -441,6 +441,118 @@
                     <a:xfrm>
                       <a:off x="0" y="0"/>
                       <a:ext cx="4333875" cy="4552950"/>
+                    </a:xfrm>
+                    <a:prstGeom prst="rect">
+                      <a:avLst/>
+                    </a:prstGeom>
+                  </pic:spPr>
+                </pic:pic>
+              </a:graphicData>
+            </a:graphic>
+          </wp:inline>
+        </w:drawing>
+      </w:r>
+    </w:p>
+    <w:p>
+      <w:pPr>
+        <w:jc w:val="both"/>
+        <w:rPr>
+          <w:lang w:val="es-ES"/>
+        </w:rPr>
+      </w:pPr>
+      <w:r>
+        <w:rPr>
+          <w:lang w:val="es-ES"/>
+        </w:rPr>
+        <w:lastRenderedPageBreak/>
+        <w:t>Tercera prueba botón NUEVA PARTIDA y mensaje de quien gano la partida:</w:t>
+      </w:r>
+    </w:p>
+    <w:p>
+      <w:pPr>
+        <w:jc w:val="both"/>
+        <w:rPr>
+          <w:lang w:val="es-ES"/>
+        </w:rPr>
+      </w:pPr>
+      <w:r>
+        <w:rPr>
+          <w:noProof/>
+        </w:rPr>
+        <w:drawing>
+          <wp:inline distT="0" distB="0" distL="0" distR="0" wp14:anchorId="31428F99" wp14:editId="618BA60A">
+            <wp:extent cx="4133850" cy="4086225"/>
+            <wp:effectExtent l="0" t="0" r="0" b="9525"/>
+            <wp:docPr id="10" name="Imagen 10"/>
+            <wp:cNvGraphicFramePr>
+              <a:graphicFrameLocks xmlns:a="http://schemas.openxmlformats.org/drawingml/2006/main" noChangeAspect="1"/>
+            </wp:cNvGraphicFramePr>
+            <a:graphic xmlns:a="http://schemas.openxmlformats.org/drawingml/2006/main">
+              <a:graphicData uri="http://schemas.openxmlformats.org/drawingml/2006/picture">
+                <pic:pic xmlns:pic="http://schemas.openxmlformats.org/drawingml/2006/picture">
+                  <pic:nvPicPr>
+                    <pic:cNvPr id="1" name=""/>
+                    <pic:cNvPicPr/>
+                  </pic:nvPicPr>
+                  <pic:blipFill>
+                    <a:blip r:embed="rId12"/>
+                    <a:stretch>
+                      <a:fillRect/>
+                    </a:stretch>
+                  </pic:blipFill>
+                  <pic:spPr>
+                    <a:xfrm>
+                      <a:off x="0" y="0"/>
+                      <a:ext cx="4133850" cy="4086225"/>
+                    </a:xfrm>
+                    <a:prstGeom prst="rect">
+                      <a:avLst/>
+                    </a:prstGeom>
+                  </pic:spPr>
+                </pic:pic>
+              </a:graphicData>
+            </a:graphic>
+          </wp:inline>
+        </w:drawing>
+      </w:r>
+    </w:p>
+    <w:p>
+      <w:pPr>
+        <w:jc w:val="both"/>
+        <w:rPr>
+          <w:lang w:val="es-ES"/>
+        </w:rPr>
+      </w:pPr>
+      <w:r>
+        <w:rPr>
+          <w:noProof/>
+        </w:rPr>
+        <w:lastRenderedPageBreak/>
+        <w:drawing>
+          <wp:inline distT="0" distB="0" distL="0" distR="0" wp14:anchorId="14323D44" wp14:editId="666502D6">
+            <wp:extent cx="4076700" cy="5638800"/>
+            <wp:effectExtent l="0" t="0" r="0" b="0"/>
+            <wp:docPr id="11" name="Imagen 11"/>
+            <wp:cNvGraphicFramePr>
+              <a:graphicFrameLocks xmlns:a="http://schemas.openxmlformats.org/drawingml/2006/main" noChangeAspect="1"/>
+            </wp:cNvGraphicFramePr>
+            <a:graphic xmlns:a="http://schemas.openxmlformats.org/drawingml/2006/main">
+              <a:graphicData uri="http://schemas.openxmlformats.org/drawingml/2006/picture">
+                <pic:pic xmlns:pic="http://schemas.openxmlformats.org/drawingml/2006/picture">
+                  <pic:nvPicPr>
+                    <pic:cNvPr id="1" name=""/>
+                    <pic:cNvPicPr/>
+                  </pic:nvPicPr>
+                  <pic:blipFill>
+                    <a:blip r:embed="rId13"/>
+                    <a:stretch>
+                      <a:fillRect/>
+                    </a:stretch>
+                  </pic:blipFill>
+                  <pic:spPr>
+                    <a:xfrm>
+                      <a:off x="0" y="0"/>
+                      <a:ext cx="4076700" cy="5638800"/>
                     </a:xfrm>
                     <a:prstGeom prst="rect">
                       <a:avLst/>

</xml_diff>

<commit_message>
Implementacion del css final del ejercicio
</commit_message>
<xml_diff>
--- a/juego/JUEGO DE PIEDRA PAPEL O TIJERA.docx
+++ b/juego/JUEGO DE PIEDRA PAPEL O TIJERA.docx
@@ -527,10 +527,9 @@
         <w:rPr>
           <w:noProof/>
         </w:rPr>
-        <w:lastRenderedPageBreak/>
         <w:drawing>
-          <wp:inline distT="0" distB="0" distL="0" distR="0" wp14:anchorId="14323D44" wp14:editId="666502D6">
-            <wp:extent cx="4076700" cy="5638800"/>
+          <wp:inline distT="0" distB="0" distL="0" distR="0" wp14:anchorId="14323D44" wp14:editId="73F545E3">
+            <wp:extent cx="4076700" cy="3905250"/>
             <wp:effectExtent l="0" t="0" r="0" b="0"/>
             <wp:docPr id="11" name="Imagen 11"/>
             <wp:cNvGraphicFramePr>
@@ -552,7 +551,78 @@
                   <pic:spPr>
                     <a:xfrm>
                       <a:off x="0" y="0"/>
-                      <a:ext cx="4076700" cy="5638800"/>
+                      <a:ext cx="4076700" cy="3905250"/>
+                    </a:xfrm>
+                    <a:prstGeom prst="rect">
+                      <a:avLst/>
+                    </a:prstGeom>
+                  </pic:spPr>
+                </pic:pic>
+              </a:graphicData>
+            </a:graphic>
+          </wp:inline>
+        </w:drawing>
+      </w:r>
+    </w:p>
+    <w:p>
+      <w:pPr>
+        <w:jc w:val="both"/>
+        <w:rPr>
+          <w:lang w:val="es-ES"/>
+        </w:rPr>
+      </w:pPr>
+    </w:p>
+    <w:p>
+      <w:pPr>
+        <w:jc w:val="both"/>
+        <w:rPr>
+          <w:lang w:val="es-ES"/>
+        </w:rPr>
+      </w:pPr>
+      <w:r>
+        <w:rPr>
+          <w:lang w:val="es-ES"/>
+        </w:rPr>
+        <w:lastRenderedPageBreak/>
+        <w:t>Final del ejercicio:</w:t>
+      </w:r>
+    </w:p>
+    <w:p>
+      <w:pPr>
+        <w:jc w:val="both"/>
+        <w:rPr>
+          <w:lang w:val="es-ES"/>
+        </w:rPr>
+      </w:pPr>
+      <w:r>
+        <w:rPr>
+          <w:noProof/>
+        </w:rPr>
+        <w:drawing>
+          <wp:inline distT="0" distB="0" distL="0" distR="0" wp14:anchorId="2BE661D1" wp14:editId="3E7D9757">
+            <wp:extent cx="5400040" cy="3012440"/>
+            <wp:effectExtent l="0" t="0" r="0" b="0"/>
+            <wp:docPr id="9" name="Imagen 9"/>
+            <wp:cNvGraphicFramePr>
+              <a:graphicFrameLocks xmlns:a="http://schemas.openxmlformats.org/drawingml/2006/main" noChangeAspect="1"/>
+            </wp:cNvGraphicFramePr>
+            <a:graphic xmlns:a="http://schemas.openxmlformats.org/drawingml/2006/main">
+              <a:graphicData uri="http://schemas.openxmlformats.org/drawingml/2006/picture">
+                <pic:pic xmlns:pic="http://schemas.openxmlformats.org/drawingml/2006/picture">
+                  <pic:nvPicPr>
+                    <pic:cNvPr id="1" name=""/>
+                    <pic:cNvPicPr/>
+                  </pic:nvPicPr>
+                  <pic:blipFill>
+                    <a:blip r:embed="rId14"/>
+                    <a:stretch>
+                      <a:fillRect/>
+                    </a:stretch>
+                  </pic:blipFill>
+                  <pic:spPr>
+                    <a:xfrm>
+                      <a:off x="0" y="0"/>
+                      <a:ext cx="5400040" cy="3012440"/>
                     </a:xfrm>
                     <a:prstGeom prst="rect">
                       <a:avLst/>

</xml_diff>